<commit_message>
Complete OOSD exam prep slides
</commit_message>
<xml_diff>
--- a/OOSD/Exam Preparation/IN710 OOSD – Practice Exam 2019.docx
+++ b/OOSD/Exam Preparation/IN710 OOSD – Practice Exam 2019.docx
@@ -926,97 +926,91 @@
     </w:p>
     <w:p>
       <w:pPr>
-        <w:pStyle w:val="ListParagraph"/>
         <w:spacing w:after="200" w:line="276" w:lineRule="auto"/>
-        <w:ind w:left="1440"/>
-      </w:pPr>
-    </w:p>
-    <w:p>
-      <w:pPr>
+      </w:pPr>
+    </w:p>
+    <w:p>
+      <w:pPr>
+        <w:pStyle w:val="ListParagraph"/>
+        <w:numPr>
+          <w:ilvl w:val="0"/>
+          <w:numId w:val="2"/>
+        </w:numPr>
         <w:spacing w:after="200" w:line="276" w:lineRule="auto"/>
       </w:pPr>
+      <w:r>
+        <w:t>More question types:</w:t>
+      </w:r>
+    </w:p>
+    <w:p>
+      <w:pPr>
+        <w:pStyle w:val="ListParagraph"/>
+        <w:numPr>
+          <w:ilvl w:val="1"/>
+          <w:numId w:val="2"/>
+        </w:numPr>
+        <w:spacing w:after="200" w:line="276" w:lineRule="auto"/>
+      </w:pPr>
+      <w:r>
+        <w:t>Exception handling - try, except and finally</w:t>
+      </w:r>
+    </w:p>
+    <w:p>
+      <w:pPr>
+        <w:pStyle w:val="ListParagraph"/>
+        <w:numPr>
+          <w:ilvl w:val="1"/>
+          <w:numId w:val="2"/>
+        </w:numPr>
+        <w:spacing w:after="200" w:line="276" w:lineRule="auto"/>
+      </w:pPr>
+      <w:r>
+        <w:t>Simplifying existing code using lambda</w:t>
+      </w:r>
+    </w:p>
+    <w:p>
+      <w:pPr>
+        <w:pStyle w:val="ListParagraph"/>
+        <w:numPr>
+          <w:ilvl w:val="1"/>
+          <w:numId w:val="2"/>
+        </w:numPr>
+        <w:spacing w:after="200" w:line="276" w:lineRule="auto"/>
+      </w:pPr>
+      <w:r>
+        <w:t>Queues - producer and consumer</w:t>
+      </w:r>
+    </w:p>
+    <w:p>
+      <w:pPr>
+        <w:pStyle w:val="ListParagraph"/>
+        <w:numPr>
+          <w:ilvl w:val="1"/>
+          <w:numId w:val="2"/>
+        </w:numPr>
+        <w:spacing w:after="200" w:line="276" w:lineRule="auto"/>
+      </w:pPr>
+      <w:r>
+        <w:t>Code smells</w:t>
+      </w:r>
+    </w:p>
+    <w:p>
+      <w:pPr>
+        <w:pStyle w:val="ListParagraph"/>
+        <w:numPr>
+          <w:ilvl w:val="1"/>
+          <w:numId w:val="2"/>
+        </w:numPr>
+        <w:spacing w:after="200" w:line="276" w:lineRule="auto"/>
+      </w:pPr>
+      <w:r>
+        <w:t>End-to-end testing</w:t>
+      </w:r>
+    </w:p>
+    <w:p>
       <w:bookmarkStart w:id="0" w:name="_GoBack"/>
       <w:bookmarkEnd w:id="0"/>
     </w:p>
-    <w:p>
-      <w:pPr>
-        <w:pStyle w:val="ListParagraph"/>
-        <w:numPr>
-          <w:ilvl w:val="0"/>
-          <w:numId w:val="2"/>
-        </w:numPr>
-        <w:spacing w:after="200" w:line="276" w:lineRule="auto"/>
-      </w:pPr>
-      <w:r>
-        <w:t>More question types:</w:t>
-      </w:r>
-    </w:p>
-    <w:p>
-      <w:pPr>
-        <w:pStyle w:val="ListParagraph"/>
-        <w:numPr>
-          <w:ilvl w:val="1"/>
-          <w:numId w:val="2"/>
-        </w:numPr>
-        <w:spacing w:after="200" w:line="276" w:lineRule="auto"/>
-      </w:pPr>
-      <w:r>
-        <w:t>Exception handling - try, except and finally</w:t>
-      </w:r>
-    </w:p>
-    <w:p>
-      <w:pPr>
-        <w:pStyle w:val="ListParagraph"/>
-        <w:numPr>
-          <w:ilvl w:val="1"/>
-          <w:numId w:val="2"/>
-        </w:numPr>
-        <w:spacing w:after="200" w:line="276" w:lineRule="auto"/>
-      </w:pPr>
-      <w:r>
-        <w:t>Simplifying existing code using lambda</w:t>
-      </w:r>
-    </w:p>
-    <w:p>
-      <w:pPr>
-        <w:pStyle w:val="ListParagraph"/>
-        <w:numPr>
-          <w:ilvl w:val="1"/>
-          <w:numId w:val="2"/>
-        </w:numPr>
-        <w:spacing w:after="200" w:line="276" w:lineRule="auto"/>
-      </w:pPr>
-      <w:r>
-        <w:t>Queues - producer and consumer</w:t>
-      </w:r>
-    </w:p>
-    <w:p>
-      <w:pPr>
-        <w:pStyle w:val="ListParagraph"/>
-        <w:numPr>
-          <w:ilvl w:val="1"/>
-          <w:numId w:val="2"/>
-        </w:numPr>
-        <w:spacing w:after="200" w:line="276" w:lineRule="auto"/>
-      </w:pPr>
-      <w:r>
-        <w:t>Code smells</w:t>
-      </w:r>
-    </w:p>
-    <w:p>
-      <w:pPr>
-        <w:pStyle w:val="ListParagraph"/>
-        <w:numPr>
-          <w:ilvl w:val="1"/>
-          <w:numId w:val="2"/>
-        </w:numPr>
-        <w:spacing w:after="200" w:line="276" w:lineRule="auto"/>
-      </w:pPr>
-      <w:r>
-        <w:t>End-to-end testing</w:t>
-      </w:r>
-    </w:p>
-    <w:p/>
     <w:sectPr>
       <w:pgSz w:w="11900" w:h="16840"/>
       <w:pgMar w:top="1440" w:right="1440" w:bottom="1440" w:left="1440" w:header="708" w:footer="708" w:gutter="0"/>

</xml_diff>

<commit_message>
Update OOSD exam example questions
</commit_message>
<xml_diff>
--- a/OOSD/Exam Preparation/IN710 OOSD – Practice Exam 2019.docx
+++ b/OOSD/Exam Preparation/IN710 OOSD – Practice Exam 2019.docx
@@ -393,8 +393,8 @@
       <w:pPr>
         <w:pStyle w:val="ListParagraph"/>
         <w:numPr>
-          <w:ilvl w:val="1"/>
-          <w:numId w:val="2"/>
+          <w:ilvl w:val="0"/>
+          <w:numId w:val="5"/>
         </w:numPr>
       </w:pPr>
       <w:r>
@@ -403,39 +403,6 @@
     </w:p>
     <w:p>
       <w:pPr>
-        <w:pStyle w:val="ListParagraph"/>
-        <w:ind w:left="1440"/>
-      </w:pPr>
-    </w:p>
-    <w:p>
-      <w:pPr>
-        <w:pStyle w:val="ListParagraph"/>
-        <w:ind w:left="1440"/>
-        <w:rPr>
-          <w:b/>
-        </w:rPr>
-      </w:pPr>
-      <w:r>
-        <w:rPr>
-          <w:b/>
-        </w:rPr>
-        <w:t xml:space="preserve">HINT: It is OK to use a dictionary in the </w:t>
-      </w:r>
-      <w:r>
-        <w:rPr>
-          <w:b/>
-        </w:rPr>
-        <w:t>Microsoft</w:t>
-      </w:r>
-      <w:r>
-        <w:rPr>
-          <w:b/>
-        </w:rPr>
-        <w:t>Decoder class to map extensions to strategies.</w:t>
-      </w:r>
-    </w:p>
-    <w:p>
-      <w:pPr>
         <w:rPr>
           <w:b/>
         </w:rPr>
@@ -446,7 +413,7 @@
         <w:pStyle w:val="ListParagraph"/>
         <w:numPr>
           <w:ilvl w:val="0"/>
-          <w:numId w:val="2"/>
+          <w:numId w:val="5"/>
         </w:numPr>
       </w:pPr>
       <w:r>
@@ -527,7 +494,7 @@
         <w:pStyle w:val="ListParagraph"/>
         <w:numPr>
           <w:ilvl w:val="1"/>
-          <w:numId w:val="2"/>
+          <w:numId w:val="5"/>
         </w:numPr>
       </w:pPr>
       <w:r>
@@ -545,7 +512,7 @@
         <w:pStyle w:val="ListParagraph"/>
         <w:numPr>
           <w:ilvl w:val="1"/>
-          <w:numId w:val="2"/>
+          <w:numId w:val="5"/>
         </w:numPr>
       </w:pPr>
       <w:r>
@@ -699,9 +666,38 @@
     <w:p>
       <w:pPr>
         <w:pStyle w:val="ListParagraph"/>
+        <w:ind w:left="1440"/>
+        <w:rPr>
+          <w:b/>
+        </w:rPr>
+      </w:pPr>
+    </w:p>
+    <w:p>
+      <w:pPr>
+        <w:pStyle w:val="ListParagraph"/>
+        <w:ind w:left="1440"/>
+        <w:rPr>
+          <w:b/>
+        </w:rPr>
+      </w:pPr>
+    </w:p>
+    <w:p>
+      <w:pPr>
+        <w:pStyle w:val="ListParagraph"/>
+        <w:ind w:left="1440"/>
+        <w:rPr>
+          <w:b/>
+        </w:rPr>
+      </w:pPr>
+      <w:bookmarkStart w:id="0" w:name="_GoBack"/>
+      <w:bookmarkEnd w:id="0"/>
+    </w:p>
+    <w:p>
+      <w:pPr>
+        <w:pStyle w:val="ListParagraph"/>
         <w:numPr>
           <w:ilvl w:val="0"/>
-          <w:numId w:val="2"/>
+          <w:numId w:val="5"/>
         </w:numPr>
       </w:pPr>
       <w:r>
@@ -779,7 +775,7 @@
         <w:pStyle w:val="ListParagraph"/>
         <w:numPr>
           <w:ilvl w:val="0"/>
-          <w:numId w:val="2"/>
+          <w:numId w:val="5"/>
         </w:numPr>
         <w:spacing w:after="200" w:line="276" w:lineRule="auto"/>
       </w:pPr>
@@ -798,7 +794,7 @@
         <w:pStyle w:val="ListParagraph"/>
         <w:numPr>
           <w:ilvl w:val="0"/>
-          <w:numId w:val="2"/>
+          <w:numId w:val="5"/>
         </w:numPr>
         <w:spacing w:after="200" w:line="276" w:lineRule="auto"/>
       </w:pPr>
@@ -883,7 +879,7 @@
         <w:pStyle w:val="ListParagraph"/>
         <w:numPr>
           <w:ilvl w:val="1"/>
-          <w:numId w:val="2"/>
+          <w:numId w:val="5"/>
         </w:numPr>
         <w:spacing w:after="200" w:line="276" w:lineRule="auto"/>
       </w:pPr>
@@ -910,7 +906,7 @@
         <w:pStyle w:val="ListParagraph"/>
         <w:numPr>
           <w:ilvl w:val="1"/>
-          <w:numId w:val="2"/>
+          <w:numId w:val="5"/>
         </w:numPr>
         <w:spacing w:after="200" w:line="276" w:lineRule="auto"/>
       </w:pPr>
@@ -934,7 +930,7 @@
         <w:pStyle w:val="ListParagraph"/>
         <w:numPr>
           <w:ilvl w:val="0"/>
-          <w:numId w:val="2"/>
+          <w:numId w:val="5"/>
         </w:numPr>
         <w:spacing w:after="200" w:line="276" w:lineRule="auto"/>
       </w:pPr>
@@ -947,7 +943,7 @@
         <w:pStyle w:val="ListParagraph"/>
         <w:numPr>
           <w:ilvl w:val="1"/>
-          <w:numId w:val="2"/>
+          <w:numId w:val="5"/>
         </w:numPr>
         <w:spacing w:after="200" w:line="276" w:lineRule="auto"/>
       </w:pPr>
@@ -960,7 +956,7 @@
         <w:pStyle w:val="ListParagraph"/>
         <w:numPr>
           <w:ilvl w:val="1"/>
-          <w:numId w:val="2"/>
+          <w:numId w:val="5"/>
         </w:numPr>
         <w:spacing w:after="200" w:line="276" w:lineRule="auto"/>
       </w:pPr>
@@ -973,7 +969,7 @@
         <w:pStyle w:val="ListParagraph"/>
         <w:numPr>
           <w:ilvl w:val="1"/>
-          <w:numId w:val="2"/>
+          <w:numId w:val="5"/>
         </w:numPr>
         <w:spacing w:after="200" w:line="276" w:lineRule="auto"/>
       </w:pPr>
@@ -986,7 +982,7 @@
         <w:pStyle w:val="ListParagraph"/>
         <w:numPr>
           <w:ilvl w:val="1"/>
-          <w:numId w:val="2"/>
+          <w:numId w:val="5"/>
         </w:numPr>
         <w:spacing w:after="200" w:line="276" w:lineRule="auto"/>
       </w:pPr>
@@ -999,7 +995,7 @@
         <w:pStyle w:val="ListParagraph"/>
         <w:numPr>
           <w:ilvl w:val="1"/>
-          <w:numId w:val="2"/>
+          <w:numId w:val="5"/>
         </w:numPr>
         <w:spacing w:after="200" w:line="276" w:lineRule="auto"/>
       </w:pPr>
@@ -1007,10 +1003,7 @@
         <w:t>End-to-end testing</w:t>
       </w:r>
     </w:p>
-    <w:p>
-      <w:bookmarkStart w:id="0" w:name="_GoBack"/>
-      <w:bookmarkEnd w:id="0"/>
-    </w:p>
+    <w:p/>
     <w:sectPr>
       <w:pgSz w:w="11900" w:h="16840"/>
       <w:pgMar w:top="1440" w:right="1440" w:bottom="1440" w:left="1440" w:header="708" w:footer="708" w:gutter="0"/>
@@ -1205,6 +1198,95 @@
     </w:lvl>
   </w:abstractNum>
   <w:abstractNum w:abstractNumId="2">
+    <w:nsid w:val="5B825A42"/>
+    <w:multiLevelType w:val="hybridMultilevel"/>
+    <w:tmpl w:val="03424E3C"/>
+    <w:lvl w:ilvl="0" w:tplc="0809000F">
+      <w:start w:val="6"/>
+      <w:numFmt w:val="decimal"/>
+      <w:lvlText w:val="%1."/>
+      <w:lvlJc w:val="left"/>
+      <w:pPr>
+        <w:ind w:left="720" w:hanging="360"/>
+      </w:pPr>
+      <w:rPr>
+        <w:rFonts w:hint="default"/>
+      </w:rPr>
+    </w:lvl>
+    <w:lvl w:ilvl="1" w:tplc="08090019">
+      <w:start w:val="1"/>
+      <w:numFmt w:val="lowerLetter"/>
+      <w:lvlText w:val="%2."/>
+      <w:lvlJc w:val="left"/>
+      <w:pPr>
+        <w:ind w:left="1440" w:hanging="360"/>
+      </w:pPr>
+    </w:lvl>
+    <w:lvl w:ilvl="2" w:tplc="0809001B" w:tentative="1">
+      <w:start w:val="1"/>
+      <w:numFmt w:val="lowerRoman"/>
+      <w:lvlText w:val="%3."/>
+      <w:lvlJc w:val="right"/>
+      <w:pPr>
+        <w:ind w:left="2160" w:hanging="180"/>
+      </w:pPr>
+    </w:lvl>
+    <w:lvl w:ilvl="3" w:tplc="0809000F" w:tentative="1">
+      <w:start w:val="1"/>
+      <w:numFmt w:val="decimal"/>
+      <w:lvlText w:val="%4."/>
+      <w:lvlJc w:val="left"/>
+      <w:pPr>
+        <w:ind w:left="2880" w:hanging="360"/>
+      </w:pPr>
+    </w:lvl>
+    <w:lvl w:ilvl="4" w:tplc="08090019" w:tentative="1">
+      <w:start w:val="1"/>
+      <w:numFmt w:val="lowerLetter"/>
+      <w:lvlText w:val="%5."/>
+      <w:lvlJc w:val="left"/>
+      <w:pPr>
+        <w:ind w:left="3600" w:hanging="360"/>
+      </w:pPr>
+    </w:lvl>
+    <w:lvl w:ilvl="5" w:tplc="0809001B" w:tentative="1">
+      <w:start w:val="1"/>
+      <w:numFmt w:val="lowerRoman"/>
+      <w:lvlText w:val="%6."/>
+      <w:lvlJc w:val="right"/>
+      <w:pPr>
+        <w:ind w:left="4320" w:hanging="180"/>
+      </w:pPr>
+    </w:lvl>
+    <w:lvl w:ilvl="6" w:tplc="0809000F" w:tentative="1">
+      <w:start w:val="1"/>
+      <w:numFmt w:val="decimal"/>
+      <w:lvlText w:val="%7."/>
+      <w:lvlJc w:val="left"/>
+      <w:pPr>
+        <w:ind w:left="5040" w:hanging="360"/>
+      </w:pPr>
+    </w:lvl>
+    <w:lvl w:ilvl="7" w:tplc="08090019" w:tentative="1">
+      <w:start w:val="1"/>
+      <w:numFmt w:val="lowerLetter"/>
+      <w:lvlText w:val="%8."/>
+      <w:lvlJc w:val="left"/>
+      <w:pPr>
+        <w:ind w:left="5760" w:hanging="360"/>
+      </w:pPr>
+    </w:lvl>
+    <w:lvl w:ilvl="8" w:tplc="0809001B" w:tentative="1">
+      <w:start w:val="1"/>
+      <w:numFmt w:val="lowerRoman"/>
+      <w:lvlText w:val="%9."/>
+      <w:lvlJc w:val="right"/>
+      <w:pPr>
+        <w:ind w:left="6480" w:hanging="180"/>
+      </w:pPr>
+    </w:lvl>
+  </w:abstractNum>
+  <w:abstractNum w:abstractNumId="3">
     <w:nsid w:val="74326A64"/>
     <w:multiLevelType w:val="hybridMultilevel"/>
     <w:tmpl w:val="9EB65186"/>
@@ -1293,7 +1375,7 @@
       </w:pPr>
     </w:lvl>
   </w:abstractNum>
-  <w:abstractNum w:abstractNumId="3">
+  <w:abstractNum w:abstractNumId="4">
     <w:nsid w:val="754F28F6"/>
     <w:multiLevelType w:val="hybridMultilevel"/>
     <w:tmpl w:val="51745E4E"/>
@@ -1392,13 +1474,16 @@
     <w:abstractNumId w:val="1"/>
   </w:num>
   <w:num w:numId="2">
-    <w:abstractNumId w:val="3"/>
+    <w:abstractNumId w:val="4"/>
   </w:num>
   <w:num w:numId="3">
-    <w:abstractNumId w:val="2"/>
+    <w:abstractNumId w:val="3"/>
   </w:num>
   <w:num w:numId="4">
     <w:abstractNumId w:val="0"/>
+  </w:num>
+  <w:num w:numId="5">
+    <w:abstractNumId w:val="2"/>
   </w:num>
 </w:numbering>
 </file>

</xml_diff>